<commit_message>
iteration 1 update coversheet
</commit_message>
<xml_diff>
--- a/Iteration 1/Iteration coversheet 1.docx
+++ b/Iteration 1/Iteration coversheet 1.docx
@@ -321,7 +321,21 @@
               <w:t>Account locked</w:t>
             </w:r>
           </w:p>
-          <w:p/>
+          <w:p>
+            <w:pPr>
+              <w:pStyle w:val="ListParagraph"/>
+              <w:numPr>
+                <w:ilvl w:val="0"/>
+                <w:numId w:val="2"/>
+              </w:numPr>
+            </w:pPr>
+            <w:r>
+              <w:rPr>
+                <w:b w:val="0"/>
+              </w:rPr>
+              <w:t xml:space="preserve">90 lock out </w:t>
+            </w:r>
+          </w:p>
           <w:p/>
           <w:p/>
         </w:tc>
@@ -354,7 +368,13 @@
               <w:rPr>
                 <w:b w:val="0"/>
               </w:rPr>
-              <w:t>Keep onto of work and don’t set unrealistic targets</w:t>
+              <w:t>D</w:t>
+            </w:r>
+            <w:r>
+              <w:rPr>
+                <w:b w:val="0"/>
+              </w:rPr>
+              <w:t>on’t set unrealistic targets</w:t>
             </w:r>
           </w:p>
           <w:p>
@@ -380,18 +400,8 @@
           </w:p>
           <w:p>
             <w:pPr>
-              <w:pStyle w:val="ListParagraph"/>
-              <w:numPr>
-                <w:ilvl w:val="0"/>
-                <w:numId w:val="3"/>
-              </w:numPr>
+              <w:ind w:left="360"/>
             </w:pPr>
-            <w:r>
-              <w:rPr>
-                <w:b w:val="0"/>
-              </w:rPr>
-              <w:t>Everyone needs to stay on to of work</w:t>
-            </w:r>
           </w:p>
           <w:p/>
           <w:p/>
@@ -452,7 +462,19 @@
               <w:rPr>
                 <w:b w:val="0"/>
               </w:rPr>
-              <w:t xml:space="preserve">Communicate so no missing information </w:t>
+              <w:t>Communicate so no</w:t>
+            </w:r>
+            <w:r>
+              <w:rPr>
+                <w:b w:val="0"/>
+              </w:rPr>
+              <w:t>t</w:t>
+            </w:r>
+            <w:r>
+              <w:rPr>
+                <w:b w:val="0"/>
+              </w:rPr>
+              <w:t xml:space="preserve"> missing information </w:t>
             </w:r>
             <w:r>
               <w:rPr>
@@ -481,6 +503,11 @@
             <w:r>
               <w:t>Outstanding work:</w:t>
             </w:r>
+          </w:p>
+          <w:p>
+            <w:pPr>
+              <w:pStyle w:val="ListParagraph"/>
+            </w:pPr>
             <w:bookmarkStart w:id="0" w:name="_GoBack"/>
             <w:bookmarkEnd w:id="0"/>
           </w:p>
@@ -727,6 +754,119 @@
     </w:lvl>
   </w:abstractNum>
   <w:abstractNum w:abstractNumId="2">
+    <w:nsid w:val="25126010"/>
+    <w:multiLevelType w:val="hybridMultilevel"/>
+    <w:tmpl w:val="1D78C3EA"/>
+    <w:lvl w:ilvl="0" w:tplc="04090001">
+      <w:start w:val="1"/>
+      <w:numFmt w:val="bullet"/>
+      <w:lvlText w:val=""/>
+      <w:lvlJc w:val="left"/>
+      <w:pPr>
+        <w:ind w:left="720" w:hanging="360"/>
+      </w:pPr>
+      <w:rPr>
+        <w:rFonts w:ascii="Symbol" w:hAnsi="Symbol" w:hint="default"/>
+      </w:rPr>
+    </w:lvl>
+    <w:lvl w:ilvl="1" w:tplc="04090003" w:tentative="1">
+      <w:start w:val="1"/>
+      <w:numFmt w:val="bullet"/>
+      <w:lvlText w:val="o"/>
+      <w:lvlJc w:val="left"/>
+      <w:pPr>
+        <w:ind w:left="1440" w:hanging="360"/>
+      </w:pPr>
+      <w:rPr>
+        <w:rFonts w:ascii="Courier New" w:hAnsi="Courier New" w:hint="default"/>
+      </w:rPr>
+    </w:lvl>
+    <w:lvl w:ilvl="2" w:tplc="04090005" w:tentative="1">
+      <w:start w:val="1"/>
+      <w:numFmt w:val="bullet"/>
+      <w:lvlText w:val=""/>
+      <w:lvlJc w:val="left"/>
+      <w:pPr>
+        <w:ind w:left="2160" w:hanging="360"/>
+      </w:pPr>
+      <w:rPr>
+        <w:rFonts w:ascii="Wingdings" w:hAnsi="Wingdings" w:hint="default"/>
+      </w:rPr>
+    </w:lvl>
+    <w:lvl w:ilvl="3" w:tplc="04090001" w:tentative="1">
+      <w:start w:val="1"/>
+      <w:numFmt w:val="bullet"/>
+      <w:lvlText w:val=""/>
+      <w:lvlJc w:val="left"/>
+      <w:pPr>
+        <w:ind w:left="2880" w:hanging="360"/>
+      </w:pPr>
+      <w:rPr>
+        <w:rFonts w:ascii="Symbol" w:hAnsi="Symbol" w:hint="default"/>
+      </w:rPr>
+    </w:lvl>
+    <w:lvl w:ilvl="4" w:tplc="04090003" w:tentative="1">
+      <w:start w:val="1"/>
+      <w:numFmt w:val="bullet"/>
+      <w:lvlText w:val="o"/>
+      <w:lvlJc w:val="left"/>
+      <w:pPr>
+        <w:ind w:left="3600" w:hanging="360"/>
+      </w:pPr>
+      <w:rPr>
+        <w:rFonts w:ascii="Courier New" w:hAnsi="Courier New" w:hint="default"/>
+      </w:rPr>
+    </w:lvl>
+    <w:lvl w:ilvl="5" w:tplc="04090005" w:tentative="1">
+      <w:start w:val="1"/>
+      <w:numFmt w:val="bullet"/>
+      <w:lvlText w:val=""/>
+      <w:lvlJc w:val="left"/>
+      <w:pPr>
+        <w:ind w:left="4320" w:hanging="360"/>
+      </w:pPr>
+      <w:rPr>
+        <w:rFonts w:ascii="Wingdings" w:hAnsi="Wingdings" w:hint="default"/>
+      </w:rPr>
+    </w:lvl>
+    <w:lvl w:ilvl="6" w:tplc="04090001" w:tentative="1">
+      <w:start w:val="1"/>
+      <w:numFmt w:val="bullet"/>
+      <w:lvlText w:val=""/>
+      <w:lvlJc w:val="left"/>
+      <w:pPr>
+        <w:ind w:left="5040" w:hanging="360"/>
+      </w:pPr>
+      <w:rPr>
+        <w:rFonts w:ascii="Symbol" w:hAnsi="Symbol" w:hint="default"/>
+      </w:rPr>
+    </w:lvl>
+    <w:lvl w:ilvl="7" w:tplc="04090003" w:tentative="1">
+      <w:start w:val="1"/>
+      <w:numFmt w:val="bullet"/>
+      <w:lvlText w:val="o"/>
+      <w:lvlJc w:val="left"/>
+      <w:pPr>
+        <w:ind w:left="5760" w:hanging="360"/>
+      </w:pPr>
+      <w:rPr>
+        <w:rFonts w:ascii="Courier New" w:hAnsi="Courier New" w:hint="default"/>
+      </w:rPr>
+    </w:lvl>
+    <w:lvl w:ilvl="8" w:tplc="04090005" w:tentative="1">
+      <w:start w:val="1"/>
+      <w:numFmt w:val="bullet"/>
+      <w:lvlText w:val=""/>
+      <w:lvlJc w:val="left"/>
+      <w:pPr>
+        <w:ind w:left="6480" w:hanging="360"/>
+      </w:pPr>
+      <w:rPr>
+        <w:rFonts w:ascii="Wingdings" w:hAnsi="Wingdings" w:hint="default"/>
+      </w:rPr>
+    </w:lvl>
+  </w:abstractNum>
+  <w:abstractNum w:abstractNumId="3">
     <w:nsid w:val="46F0234A"/>
     <w:multiLevelType w:val="hybridMultilevel"/>
     <w:tmpl w:val="F5F68350"/>
@@ -839,7 +979,7 @@
       </w:rPr>
     </w:lvl>
   </w:abstractNum>
-  <w:abstractNum w:abstractNumId="3">
+  <w:abstractNum w:abstractNumId="4">
     <w:nsid w:val="5C4C0C5D"/>
     <w:multiLevelType w:val="hybridMultilevel"/>
     <w:tmpl w:val="E3328A78"/>
@@ -953,16 +1093,19 @@
     </w:lvl>
   </w:abstractNum>
   <w:num w:numId="1">
-    <w:abstractNumId w:val="3"/>
+    <w:abstractNumId w:val="4"/>
   </w:num>
   <w:num w:numId="2">
     <w:abstractNumId w:val="0"/>
   </w:num>
   <w:num w:numId="3">
-    <w:abstractNumId w:val="2"/>
+    <w:abstractNumId w:val="3"/>
   </w:num>
   <w:num w:numId="4">
     <w:abstractNumId w:val="1"/>
+  </w:num>
+  <w:num w:numId="5">
+    <w:abstractNumId w:val="2"/>
   </w:num>
 </w:numbering>
 </file>

</xml_diff>